<commit_message>
juddi + final reports
</commit_message>
<xml_diff>
--- a/doc/Relatorio.docx
+++ b/doc/Relatorio.docx
@@ -15,7 +15,6 @@
       <w:r>
         <w:rPr>
           <w:rStyle w:val="Strong"/>
-          <w:color w:val="D60093"/>
           <w:sz w:val="36"/>
         </w:rPr>
         <w:t>A48 – Segunda Entrega do Projeto de Sistemas Distribuídos</w:t>
@@ -25,19 +24,25 @@
     <w:p>
       <w:pPr>
         <w:rPr>
+          <w:noProof/>
+        </w:rPr>
+      </w:pPr>
+    </w:p>
+    <w:p>
+      <w:pPr>
+        <w:rPr>
           <w:b/>
         </w:rPr>
       </w:pPr>
       <w:r>
         <w:rPr>
-          <w:b/>
           <w:noProof/>
         </w:rPr>
         <w:drawing>
-          <wp:inline distT="0" distB="0" distL="0" distR="0" wp14:anchorId="7327D815" wp14:editId="5A9984CE">
-            <wp:extent cx="914400" cy="914400"/>
-            <wp:effectExtent l="0" t="0" r="0" b="0"/>
-            <wp:docPr id="4" name="Graphic 4" descr="Woman"/>
+          <wp:inline distT="0" distB="0" distL="0" distR="0" wp14:anchorId="79672D88" wp14:editId="064ABD3C">
+            <wp:extent cx="701749" cy="914400"/>
+            <wp:effectExtent l="0" t="0" r="3175" b="0"/>
+            <wp:docPr id="6" name="Picture 6"/>
             <wp:cNvGraphicFramePr>
               <a:graphicFrameLocks xmlns:a="http://schemas.openxmlformats.org/drawingml/2006/main" noChangeAspect="1"/>
             </wp:cNvGraphicFramePr>
@@ -45,17 +50,145 @@
               <a:graphicData uri="http://schemas.openxmlformats.org/drawingml/2006/picture">
                 <pic:pic xmlns:pic="http://schemas.openxmlformats.org/drawingml/2006/picture">
                   <pic:nvPicPr>
-                    <pic:cNvPr id="4" name="Woman.svg"/>
+                    <pic:cNvPr id="1" name=""/>
                     <pic:cNvPicPr/>
                   </pic:nvPicPr>
-                  <pic:blipFill>
-                    <a:blip r:embed="rId8">
+                  <pic:blipFill rotWithShape="1">
+                    <a:blip r:embed="rId8"/>
+                    <a:srcRect r="23256"/>
+                    <a:stretch/>
+                  </pic:blipFill>
+                  <pic:spPr bwMode="auto">
+                    <a:xfrm>
+                      <a:off x="0" y="0"/>
+                      <a:ext cx="701749" cy="914400"/>
+                    </a:xfrm>
+                    <a:prstGeom prst="rect">
+                      <a:avLst/>
+                    </a:prstGeom>
+                    <a:ln>
+                      <a:noFill/>
+                    </a:ln>
+                    <a:extLst>
+                      <a:ext uri="{53640926-AAD7-44D8-BBD7-CCE9431645EC}">
+                        <a14:shadowObscured xmlns:a14="http://schemas.microsoft.com/office/drawing/2010/main"/>
+                      </a:ext>
+                    </a:extLst>
+                  </pic:spPr>
+                </pic:pic>
+              </a:graphicData>
+            </a:graphic>
+          </wp:inline>
+        </w:drawing>
+      </w:r>
+      <w:r>
+        <w:t xml:space="preserve"> </w:t>
+      </w:r>
+      <w:r>
+        <w:t>83420 – Alexandra Figueiredo</w:t>
+      </w:r>
+    </w:p>
+    <w:p>
+      <w:pPr>
+        <w:rPr>
+          <w:b/>
+        </w:rPr>
+      </w:pPr>
+      <w:r>
+        <w:rPr>
+          <w:noProof/>
+        </w:rPr>
+        <w:drawing>
+          <wp:inline distT="0" distB="0" distL="0" distR="0" wp14:anchorId="72C80DA4" wp14:editId="7FC04D27">
+            <wp:extent cx="701675" cy="912495"/>
+            <wp:effectExtent l="0" t="0" r="3175" b="1905"/>
+            <wp:docPr id="7" name="Picture 7"/>
+            <wp:cNvGraphicFramePr>
+              <a:graphicFrameLocks xmlns:a="http://schemas.openxmlformats.org/drawingml/2006/main" noChangeAspect="1"/>
+            </wp:cNvGraphicFramePr>
+            <a:graphic xmlns:a="http://schemas.openxmlformats.org/drawingml/2006/main">
+              <a:graphicData uri="http://schemas.openxmlformats.org/drawingml/2006/picture">
+                <pic:pic xmlns:pic="http://schemas.openxmlformats.org/drawingml/2006/picture">
+                  <pic:nvPicPr>
+                    <pic:cNvPr id="7" name="5298b6d4-7a6a-4028-b3bd-d8a9fe7a0430.jpg"/>
+                    <pic:cNvPicPr/>
+                  </pic:nvPicPr>
+                  <pic:blipFill rotWithShape="1">
+                    <a:blip r:embed="rId9" cstate="print">
                       <a:extLst>
                         <a:ext uri="{28A0092B-C50C-407E-A947-70E740481C1C}">
                           <a14:useLocalDpi xmlns:a14="http://schemas.microsoft.com/office/drawing/2010/main" val="0"/>
                         </a:ext>
-                        <a:ext uri="{96DAC541-7B7A-43D3-8B79-37D633B846F1}">
-                          <asvg:svgBlip xmlns:asvg="http://schemas.microsoft.com/office/drawing/2016/SVG/main" r:embed="rId9"/>
+                      </a:extLst>
+                    </a:blip>
+                    <a:srcRect l="9626" r="1585"/>
+                    <a:stretch/>
+                  </pic:blipFill>
+                  <pic:spPr bwMode="auto">
+                    <a:xfrm>
+                      <a:off x="0" y="0"/>
+                      <a:ext cx="703082" cy="914325"/>
+                    </a:xfrm>
+                    <a:prstGeom prst="rect">
+                      <a:avLst/>
+                    </a:prstGeom>
+                    <a:ln>
+                      <a:noFill/>
+                    </a:ln>
+                    <a:extLst>
+                      <a:ext uri="{53640926-AAD7-44D8-BBD7-CCE9431645EC}">
+                        <a14:shadowObscured xmlns:a14="http://schemas.microsoft.com/office/drawing/2010/main"/>
+                      </a:ext>
+                    </a:extLst>
+                  </pic:spPr>
+                </pic:pic>
+              </a:graphicData>
+            </a:graphic>
+          </wp:inline>
+        </w:drawing>
+      </w:r>
+      <w:r>
+        <w:t xml:space="preserve"> </w:t>
+      </w:r>
+      <w:r>
+        <w:t xml:space="preserve">83443 – Denis </w:t>
+      </w:r>
+      <w:proofErr w:type="spellStart"/>
+      <w:r>
+        <w:t>Voicu</w:t>
+      </w:r>
+      <w:proofErr w:type="spellEnd"/>
+    </w:p>
+    <w:p>
+      <w:pPr>
+        <w:rPr>
+          <w:b/>
+        </w:rPr>
+      </w:pPr>
+      <w:r>
+        <w:rPr>
+          <w:noProof/>
+        </w:rPr>
+        <w:drawing>
+          <wp:inline distT="0" distB="0" distL="0" distR="0">
+            <wp:extent cx="696779" cy="914400"/>
+            <wp:effectExtent l="0" t="0" r="8255" b="0"/>
+            <wp:docPr id="5" name="Picture 5"/>
+            <wp:cNvGraphicFramePr>
+              <a:graphicFrameLocks xmlns:a="http://schemas.openxmlformats.org/drawingml/2006/main" noChangeAspect="1"/>
+            </wp:cNvGraphicFramePr>
+            <a:graphic xmlns:a="http://schemas.openxmlformats.org/drawingml/2006/main">
+              <a:graphicData uri="http://schemas.openxmlformats.org/drawingml/2006/picture">
+                <pic:pic xmlns:pic="http://schemas.openxmlformats.org/drawingml/2006/picture">
+                  <pic:nvPicPr>
+                    <pic:cNvPr id="5" name="WP_20171031_10_49_50_Pro.jpg"/>
+                    <pic:cNvPicPr/>
+                  </pic:nvPicPr>
+                  <pic:blipFill>
+                    <a:blip r:embed="rId10" cstate="print">
+                      <a:extLst>
+                        <a:ext uri="{28A0092B-C50C-407E-A947-70E740481C1C}">
+                          <a14:useLocalDpi xmlns:a14="http://schemas.microsoft.com/office/drawing/2010/main" val="0"/>
                         </a:ext>
                       </a:extLst>
                     </a:blip>
@@ -64,9 +197,9 @@
                     </a:stretch>
                   </pic:blipFill>
                   <pic:spPr>
-                    <a:xfrm>
+                    <a:xfrm flipH="1">
                       <a:off x="0" y="0"/>
-                      <a:ext cx="914400" cy="914400"/>
+                      <a:ext cx="696779" cy="914400"/>
                     </a:xfrm>
                     <a:prstGeom prst="rect">
                       <a:avLst/>
@@ -79,145 +212,13 @@
         </w:drawing>
       </w:r>
       <w:r>
-        <w:rPr>
-          <w:b/>
-        </w:rPr>
-        <w:t>83420 – Alexandra Figueiredo</w:t>
-      </w:r>
-    </w:p>
-    <w:p>
-      <w:pPr>
-        <w:rPr>
-          <w:b/>
-        </w:rPr>
-      </w:pPr>
-      <w:r>
-        <w:rPr>
-          <w:b/>
-          <w:noProof/>
-        </w:rPr>
-        <w:drawing>
-          <wp:inline distT="0" distB="0" distL="0" distR="0" wp14:anchorId="1BC5D6F8" wp14:editId="0FD4BAF8">
-            <wp:extent cx="914400" cy="914400"/>
-            <wp:effectExtent l="0" t="0" r="0" b="0"/>
-            <wp:docPr id="2" name="Graphic 2" descr="Fishbowl"/>
-            <wp:cNvGraphicFramePr>
-              <a:graphicFrameLocks xmlns:a="http://schemas.openxmlformats.org/drawingml/2006/main" noChangeAspect="1"/>
-            </wp:cNvGraphicFramePr>
-            <a:graphic xmlns:a="http://schemas.openxmlformats.org/drawingml/2006/main">
-              <a:graphicData uri="http://schemas.openxmlformats.org/drawingml/2006/picture">
-                <pic:pic xmlns:pic="http://schemas.openxmlformats.org/drawingml/2006/picture">
-                  <pic:nvPicPr>
-                    <pic:cNvPr id="2" name="Fishbowl.svg"/>
-                    <pic:cNvPicPr/>
-                  </pic:nvPicPr>
-                  <pic:blipFill>
-                    <a:blip r:embed="rId10">
-                      <a:extLst>
-                        <a:ext uri="{28A0092B-C50C-407E-A947-70E740481C1C}">
-                          <a14:useLocalDpi xmlns:a14="http://schemas.microsoft.com/office/drawing/2010/main" val="0"/>
-                        </a:ext>
-                        <a:ext uri="{96DAC541-7B7A-43D3-8B79-37D633B846F1}">
-                          <asvg:svgBlip xmlns:asvg="http://schemas.microsoft.com/office/drawing/2016/SVG/main" r:embed="rId11"/>
-                        </a:ext>
-                      </a:extLst>
-                    </a:blip>
-                    <a:stretch>
-                      <a:fillRect/>
-                    </a:stretch>
-                  </pic:blipFill>
-                  <pic:spPr>
-                    <a:xfrm>
-                      <a:off x="0" y="0"/>
-                      <a:ext cx="914400" cy="914400"/>
-                    </a:xfrm>
-                    <a:prstGeom prst="rect">
-                      <a:avLst/>
-                    </a:prstGeom>
-                  </pic:spPr>
-                </pic:pic>
-              </a:graphicData>
-            </a:graphic>
-          </wp:inline>
-        </w:drawing>
-      </w:r>
-      <w:r>
-        <w:rPr>
-          <w:b/>
-        </w:rPr>
-        <w:t xml:space="preserve">83443 – Denis </w:t>
-      </w:r>
-      <w:proofErr w:type="spellStart"/>
-      <w:r>
-        <w:rPr>
-          <w:b/>
-        </w:rPr>
-        <w:t>Voicu</w:t>
-      </w:r>
-      <w:proofErr w:type="spellEnd"/>
-    </w:p>
-    <w:p>
-      <w:pPr>
-        <w:rPr>
-          <w:b/>
-        </w:rPr>
-      </w:pPr>
-      <w:r>
-        <w:rPr>
-          <w:b/>
-          <w:noProof/>
-        </w:rPr>
-        <w:drawing>
-          <wp:inline distT="0" distB="0" distL="0" distR="0" wp14:anchorId="7E65BB2E" wp14:editId="1FCAC228">
-            <wp:extent cx="914400" cy="914400"/>
-            <wp:effectExtent l="0" t="0" r="0" b="0"/>
-            <wp:docPr id="3" name="Graphic 3" descr="Dog"/>
-            <wp:cNvGraphicFramePr>
-              <a:graphicFrameLocks xmlns:a="http://schemas.openxmlformats.org/drawingml/2006/main" noChangeAspect="1"/>
-            </wp:cNvGraphicFramePr>
-            <a:graphic xmlns:a="http://schemas.openxmlformats.org/drawingml/2006/main">
-              <a:graphicData uri="http://schemas.openxmlformats.org/drawingml/2006/picture">
-                <pic:pic xmlns:pic="http://schemas.openxmlformats.org/drawingml/2006/picture">
-                  <pic:nvPicPr>
-                    <pic:cNvPr id="3" name="Dog.svg"/>
-                    <pic:cNvPicPr/>
-                  </pic:nvPicPr>
-                  <pic:blipFill>
-                    <a:blip r:embed="rId12">
-                      <a:extLst>
-                        <a:ext uri="{28A0092B-C50C-407E-A947-70E740481C1C}">
-                          <a14:useLocalDpi xmlns:a14="http://schemas.microsoft.com/office/drawing/2010/main" val="0"/>
-                        </a:ext>
-                        <a:ext uri="{96DAC541-7B7A-43D3-8B79-37D633B846F1}">
-                          <asvg:svgBlip xmlns:asvg="http://schemas.microsoft.com/office/drawing/2016/SVG/main" r:embed="rId13"/>
-                        </a:ext>
-                      </a:extLst>
-                    </a:blip>
-                    <a:stretch>
-                      <a:fillRect/>
-                    </a:stretch>
-                  </pic:blipFill>
-                  <pic:spPr>
-                    <a:xfrm>
-                      <a:off x="0" y="0"/>
-                      <a:ext cx="914400" cy="914400"/>
-                    </a:xfrm>
-                    <a:prstGeom prst="rect">
-                      <a:avLst/>
-                    </a:prstGeom>
-                  </pic:spPr>
-                </pic:pic>
-              </a:graphicData>
-            </a:graphic>
-          </wp:inline>
-        </w:drawing>
-      </w:r>
-      <w:r>
-        <w:rPr>
-          <w:b/>
-        </w:rPr>
+        <w:t xml:space="preserve"> </w:t>
+      </w:r>
+      <w:r>
         <w:t>83520 – Mariana Loureiro</w:t>
       </w:r>
+      <w:bookmarkStart w:id="0" w:name="_GoBack"/>
+      <w:bookmarkEnd w:id="0"/>
     </w:p>
     <w:p>
       <w:pPr>
@@ -240,34 +241,15 @@
         </w:rPr>
         <w:t xml:space="preserve">GitHub: </w:t>
       </w:r>
-      <w:r>
-        <w:fldChar w:fldCharType="begin"/>
-      </w:r>
-      <w:r>
-        <w:rPr>
-          <w:lang w:val="en-US"/>
-        </w:rPr>
-        <w:instrText xml:space="preserve"> HYPERLINK "https://github.com/tecnico-distsys/A48-SD18Proj" </w:instrText>
-      </w:r>
-      <w:r>
-        <w:fldChar w:fldCharType="separate"/>
-      </w:r>
-      <w:r>
-        <w:rPr>
-          <w:rStyle w:val="Hyperlink"/>
-          <w:lang w:val="en-US"/>
-        </w:rPr>
-        <w:t>https://github.com/tecnico-distsys/A48-SD18Proj</w:t>
-      </w:r>
-      <w:r>
-        <w:rPr>
-          <w:rStyle w:val="Hyperlink"/>
-          <w:lang w:val="en-US"/>
-        </w:rPr>
-        <w:fldChar w:fldCharType="end"/>
-      </w:r>
-      <w:bookmarkStart w:id="0" w:name="_GoBack"/>
-      <w:bookmarkEnd w:id="0"/>
+      <w:hyperlink r:id="rId11" w:history="1">
+        <w:r>
+          <w:rPr>
+            <w:rStyle w:val="Hyperlink"/>
+            <w:lang w:val="en-US"/>
+          </w:rPr>
+          <w:t>https://github.com/tecnico-distsys/A48-SD18Proj</w:t>
+        </w:r>
+      </w:hyperlink>
       <w:r>
         <w:rPr>
           <w:b/>
@@ -1307,7 +1289,7 @@
                     <pic:cNvPicPr/>
                   </pic:nvPicPr>
                   <pic:blipFill>
-                    <a:blip r:embed="rId14">
+                    <a:blip r:embed="rId12">
                       <a:extLst>
                         <a:ext uri="{28A0092B-C50C-407E-A947-70E740481C1C}">
                           <a14:useLocalDpi xmlns:a14="http://schemas.microsoft.com/office/drawing/2010/main" val="0"/>

</xml_diff>